<commit_message>
Model free methods implemented and path testing
</commit_message>
<xml_diff>
--- a/FinalProj/Notes/Project setup notes.docx
+++ b/FinalProj/Notes/Project setup notes.docx
@@ -196,8 +196,14 @@
           <w:ilvl w:val="1"/>
           <w:numId w:val="3"/>
         </w:numPr>
-      </w:pPr>
-      <w:r>
+        <w:rPr>
+          <w:color w:val="00B050"/>
+        </w:rPr>
+      </w:pPr>
+      <w:r>
+        <w:rPr>
+          <w:color w:val="00B050"/>
+        </w:rPr>
         <w:t>Energy meter (discrete)</w:t>
       </w:r>
     </w:p>
@@ -208,8 +214,14 @@
           <w:ilvl w:val="1"/>
           <w:numId w:val="3"/>
         </w:numPr>
-      </w:pPr>
-      <w:r>
+        <w:rPr>
+          <w:color w:val="00B050"/>
+        </w:rPr>
+      </w:pPr>
+      <w:r>
+        <w:rPr>
+          <w:color w:val="00B050"/>
+        </w:rPr>
         <w:t>Focus meter (discrete)</w:t>
       </w:r>
     </w:p>
@@ -220,8 +232,14 @@
           <w:ilvl w:val="1"/>
           <w:numId w:val="3"/>
         </w:numPr>
-      </w:pPr>
-      <w:r>
+        <w:rPr>
+          <w:color w:val="00B050"/>
+        </w:rPr>
+      </w:pPr>
+      <w:r>
+        <w:rPr>
+          <w:color w:val="00B050"/>
+        </w:rPr>
         <w:t>Knowledge meter (discrete)</w:t>
       </w:r>
     </w:p>
@@ -232,13 +250,22 @@
           <w:ilvl w:val="1"/>
           <w:numId w:val="3"/>
         </w:numPr>
+        <w:rPr>
+          <w:color w:val="00B050"/>
+        </w:rPr>
       </w:pPr>
       <w:proofErr w:type="spellStart"/>
       <w:r>
+        <w:rPr>
+          <w:color w:val="00B050"/>
+        </w:rPr>
         <w:t>Pset</w:t>
       </w:r>
       <w:proofErr w:type="spellEnd"/>
       <w:r>
+        <w:rPr>
+          <w:color w:val="00B050"/>
+        </w:rPr>
         <w:t xml:space="preserve"> completion meter (discrete)</w:t>
       </w:r>
     </w:p>
@@ -249,26 +276,47 @@
           <w:ilvl w:val="2"/>
           <w:numId w:val="3"/>
         </w:numPr>
-      </w:pPr>
-      <w:r>
+        <w:rPr>
+          <w:color w:val="00B050"/>
+        </w:rPr>
+      </w:pPr>
+      <w:r>
+        <w:rPr>
+          <w:color w:val="00B050"/>
+        </w:rPr>
         <w:t xml:space="preserve">Amount of contribution to fill </w:t>
       </w:r>
       <w:proofErr w:type="spellStart"/>
       <w:r>
+        <w:rPr>
+          <w:color w:val="00B050"/>
+        </w:rPr>
         <w:t>Pset</w:t>
       </w:r>
       <w:proofErr w:type="spellEnd"/>
       <w:r>
+        <w:rPr>
+          <w:color w:val="00B050"/>
+        </w:rPr>
         <w:t xml:space="preserve"> meter</w:t>
       </w:r>
       <w:r>
+        <w:rPr>
+          <w:color w:val="00B050"/>
+        </w:rPr>
         <w:t xml:space="preserve"> per unit time</w:t>
       </w:r>
       <w:r>
+        <w:rPr>
+          <w:color w:val="00B050"/>
+        </w:rPr>
         <w:t xml:space="preserve"> will </w:t>
       </w:r>
       <w:proofErr w:type="gramStart"/>
       <w:r>
+        <w:rPr>
+          <w:color w:val="00B050"/>
+        </w:rPr>
         <w:t>vary</w:t>
       </w:r>
       <w:proofErr w:type="gramEnd"/>
@@ -576,9 +624,157 @@
         </w:numPr>
       </w:pPr>
       <w:r>
-        <w:t>Additional details on modeling this problem to be determined</w:t>
-      </w:r>
-    </w:p>
+        <w:t xml:space="preserve">Additional details on modeling this problem to be </w:t>
+      </w:r>
+      <w:proofErr w:type="gramStart"/>
+      <w:r>
+        <w:t>determined</w:t>
+      </w:r>
+      <w:proofErr w:type="gramEnd"/>
+    </w:p>
+    <w:p/>
+    <w:p/>
+    <w:p>
+      <w:r>
+        <w:t>Short nap</w:t>
+      </w:r>
+      <w:r>
+        <w:t>: + 2 energy, + 2 focus</w:t>
+      </w:r>
+      <w:r>
+        <w:t xml:space="preserve">, + 1 </w:t>
+      </w:r>
+      <w:proofErr w:type="spellStart"/>
+      <w:r>
+        <w:t>hr</w:t>
+      </w:r>
+      <w:proofErr w:type="spellEnd"/>
+    </w:p>
+    <w:p>
+      <w:r>
+        <w:t>Medium nap</w:t>
+      </w:r>
+      <w:r>
+        <w:t xml:space="preserve">: + 4 energy, + 4 focus, + </w:t>
+      </w:r>
+      <w:r>
+        <w:t xml:space="preserve">2 </w:t>
+      </w:r>
+      <w:proofErr w:type="spellStart"/>
+      <w:r>
+        <w:t>hrs</w:t>
+      </w:r>
+      <w:proofErr w:type="spellEnd"/>
+    </w:p>
+    <w:p>
+      <w:r>
+        <w:t>Long nap (basically full sleep)</w:t>
+      </w:r>
+      <w:r>
+        <w:t xml:space="preserve"> – full energy, full focus,</w:t>
+      </w:r>
+      <w:r>
+        <w:t xml:space="preserve"> +</w:t>
+      </w:r>
+      <w:r>
+        <w:t xml:space="preserve"> </w:t>
+      </w:r>
+      <w:r>
+        <w:t xml:space="preserve">8 </w:t>
+      </w:r>
+      <w:proofErr w:type="spellStart"/>
+      <w:r>
+        <w:t>hrs</w:t>
+      </w:r>
+      <w:proofErr w:type="spellEnd"/>
+    </w:p>
+    <w:p>
+      <w:r>
+        <w:t>Studying</w:t>
+      </w:r>
+      <w:r>
+        <w:t>: + 1 knowledge, - 3 energy, - 5 focus</w:t>
+      </w:r>
+      <w:r>
+        <w:t xml:space="preserve">, + 2 </w:t>
+      </w:r>
+      <w:proofErr w:type="spellStart"/>
+      <w:r>
+        <w:t>hrs</w:t>
+      </w:r>
+      <w:proofErr w:type="spellEnd"/>
+    </w:p>
+    <w:p>
+      <w:r>
+        <w:t>Eating</w:t>
+      </w:r>
+      <w:r>
+        <w:t>: +5 energy, - 1 focus</w:t>
+      </w:r>
+      <w:r>
+        <w:t xml:space="preserve">, + 1 </w:t>
+      </w:r>
+      <w:proofErr w:type="spellStart"/>
+      <w:r>
+        <w:t>hrs</w:t>
+      </w:r>
+      <w:proofErr w:type="spellEnd"/>
+    </w:p>
+    <w:p>
+      <w:r>
+        <w:t>Mental/social break</w:t>
+      </w:r>
+      <w:r>
+        <w:t>: + 5 focus, - 1 energy</w:t>
+      </w:r>
+      <w:r>
+        <w:t xml:space="preserve">, + 1 </w:t>
+      </w:r>
+      <w:proofErr w:type="spellStart"/>
+      <w:r>
+        <w:t>hrs</w:t>
+      </w:r>
+      <w:proofErr w:type="spellEnd"/>
+    </w:p>
+    <w:p>
+      <w:r>
+        <w:t xml:space="preserve">Do </w:t>
+      </w:r>
+      <w:proofErr w:type="spellStart"/>
+      <w:r>
+        <w:t>Pset</w:t>
+      </w:r>
+      <w:proofErr w:type="spellEnd"/>
+      <w:r>
+        <w:t xml:space="preserve">: + </w:t>
+      </w:r>
+      <w:proofErr w:type="spellStart"/>
+      <w:r>
+        <w:t>Pset</w:t>
+      </w:r>
+      <w:proofErr w:type="spellEnd"/>
+      <w:r>
+        <w:t xml:space="preserve"> dependent on knowledge, - 4 energy, - 6 focus</w:t>
+      </w:r>
+      <w:r>
+        <w:t xml:space="preserve">, + 3 </w:t>
+      </w:r>
+      <w:proofErr w:type="spellStart"/>
+      <w:proofErr w:type="gramStart"/>
+      <w:r>
+        <w:t>hrs</w:t>
+      </w:r>
+      <w:proofErr w:type="spellEnd"/>
+      <w:proofErr w:type="gramEnd"/>
+    </w:p>
+    <w:p/>
+    <w:p>
+      <w:r>
+        <w:t>Rewards</w:t>
+      </w:r>
+    </w:p>
+    <w:p/>
+    <w:p/>
     <w:sectPr>
       <w:pgSz w:w="12240" w:h="15840"/>
       <w:pgMar w:top="1440" w:right="1440" w:bottom="1440" w:left="1440" w:header="720" w:footer="720" w:gutter="0"/>

</xml_diff>